<commit_message>
Implement user loggedIn page, problems details page, problems, submit btn functionality and delete btn functionality
</commit_message>
<xml_diff>
--- a/C#WebDevelopment/C#-Web-Basics/ExamPreparationSULS/SULS_Problem Description.docx
+++ b/C#WebDevelopment/C#-Web-Basics/ExamPreparationSULS/SULS_Problem Description.docx
@@ -1,6 +1,6 @@
 
 <file path=word/document.xml><?xml version="1.0" encoding="utf-8"?>
-<w:document xmlns:wpc="http://schemas.microsoft.com/office/word/2010/wordprocessingCanvas" xmlns:cx="http://schemas.microsoft.com/office/drawing/2014/chartex" xmlns:cx1="http://schemas.microsoft.com/office/drawing/2015/9/8/chartex" xmlns:mc="http://schemas.openxmlformats.org/markup-compatibility/2006" xmlns:o="urn:schemas-microsoft-com:office:office" xmlns:r="http://schemas.openxmlformats.org/officeDocument/2006/relationships" xmlns:m="http://schemas.openxmlformats.org/officeDocument/2006/math" xmlns:v="urn:schemas-microsoft-com:vml" xmlns:wp14="http://schemas.microsoft.com/office/word/2010/wordprocessingDrawing" xmlns:wp="http://schemas.openxmlformats.org/drawingml/2006/wordprocessingDrawing" xmlns:w10="urn:schemas-microsoft-com:office:word" xmlns:w="http://schemas.openxmlformats.org/wordprocessingml/2006/main" xmlns:w14="http://schemas.microsoft.com/office/word/2010/wordml" xmlns:w15="http://schemas.microsoft.com/office/word/2012/wordml" xmlns:w16se="http://schemas.microsoft.com/office/word/2015/wordml/symex" xmlns:wpg="http://schemas.microsoft.com/office/word/2010/wordprocessingGroup" xmlns:wpi="http://schemas.microsoft.com/office/word/2010/wordprocessingInk" xmlns:wne="http://schemas.microsoft.com/office/word/2006/wordml" xmlns:wps="http://schemas.microsoft.com/office/word/2010/wordprocessingShape" mc:Ignorable="w14 w15 w16se wp14">
+<w:document xmlns:wpc="http://schemas.microsoft.com/office/word/2010/wordprocessingCanvas" xmlns:mc="http://schemas.openxmlformats.org/markup-compatibility/2006" xmlns:o="urn:schemas-microsoft-com:office:office" xmlns:r="http://schemas.openxmlformats.org/officeDocument/2006/relationships" xmlns:m="http://schemas.openxmlformats.org/officeDocument/2006/math" xmlns:v="urn:schemas-microsoft-com:vml" xmlns:wp14="http://schemas.microsoft.com/office/word/2010/wordprocessingDrawing" xmlns:wp="http://schemas.openxmlformats.org/drawingml/2006/wordprocessingDrawing" xmlns:w10="urn:schemas-microsoft-com:office:word" xmlns:w="http://schemas.openxmlformats.org/wordprocessingml/2006/main" xmlns:w14="http://schemas.microsoft.com/office/word/2010/wordml" xmlns:w15="http://schemas.microsoft.com/office/word/2012/wordml" xmlns:wpg="http://schemas.microsoft.com/office/word/2010/wordprocessingGroup" xmlns:wpi="http://schemas.microsoft.com/office/word/2010/wordprocessingInk" xmlns:wne="http://schemas.microsoft.com/office/word/2006/wordml" xmlns:wps="http://schemas.microsoft.com/office/word/2010/wordprocessingShape" mc:Ignorable="w14 w15 wp14">
   <w:body>
     <w:p>
       <w:pPr>
@@ -175,8 +175,6 @@
         </w:rPr>
         <w:t>n online judge platform which manages problems and submissions of users</w:t>
       </w:r>
-      <w:bookmarkStart w:id="0" w:name="_GoBack"/>
-      <w:bookmarkEnd w:id="0"/>
       <w:r>
         <w:t>.</w:t>
       </w:r>
@@ -1560,6 +1558,7 @@
       <w:r>
         <w:rPr>
           <w:noProof/>
+          <w:lang w:val="bg-BG" w:eastAsia="bg-BG"/>
         </w:rPr>
         <w:drawing>
           <wp:inline distT="0" distB="0" distL="0" distR="0">
@@ -1619,6 +1618,7 @@
       <w:r>
         <w:rPr>
           <w:noProof/>
+          <w:lang w:val="bg-BG" w:eastAsia="bg-BG"/>
         </w:rPr>
         <w:drawing>
           <wp:inline distT="0" distB="0" distL="0" distR="0">
@@ -1679,6 +1679,7 @@
       <w:r>
         <w:rPr>
           <w:noProof/>
+          <w:lang w:val="bg-BG" w:eastAsia="bg-BG"/>
         </w:rPr>
         <w:drawing>
           <wp:inline distT="0" distB="0" distL="0" distR="0">
@@ -1735,6 +1736,7 @@
       <w:r>
         <w:rPr>
           <w:noProof/>
+          <w:lang w:val="bg-BG" w:eastAsia="bg-BG"/>
         </w:rPr>
         <w:drawing>
           <wp:inline distT="0" distB="0" distL="0" distR="0" wp14:anchorId="2552574E" wp14:editId="14A0C78C">
@@ -1887,6 +1889,7 @@
       <w:r>
         <w:rPr>
           <w:noProof/>
+          <w:lang w:val="bg-BG" w:eastAsia="bg-BG"/>
         </w:rPr>
         <w:drawing>
           <wp:inline distT="0" distB="0" distL="0" distR="0">
@@ -1946,6 +1949,7 @@
       <w:r>
         <w:rPr>
           <w:noProof/>
+          <w:lang w:val="bg-BG" w:eastAsia="bg-BG"/>
         </w:rPr>
         <w:drawing>
           <wp:inline distT="0" distB="0" distL="0" distR="0" wp14:anchorId="23FE6F8E" wp14:editId="5FBB1BAE">
@@ -2146,6 +2150,7 @@
       <w:r>
         <w:rPr>
           <w:noProof/>
+          <w:lang w:val="bg-BG" w:eastAsia="bg-BG"/>
         </w:rPr>
         <w:drawing>
           <wp:inline distT="0" distB="0" distL="0" distR="0" wp14:anchorId="326FA843" wp14:editId="7FEF2B68">
@@ -2872,19 +2877,26 @@
       <w:r>
         <w:rPr>
           <w:b/>
+          <w:highlight w:val="yellow"/>
         </w:rPr>
         <w:t>Count</w:t>
       </w:r>
       <w:r>
+        <w:rPr>
+          <w:highlight w:val="yellow"/>
+        </w:rPr>
         <w:t xml:space="preserve"> of </w:t>
       </w:r>
       <w:r>
         <w:rPr>
           <w:rFonts w:ascii="Consolas" w:hAnsi="Consolas"/>
           <w:b/>
+          <w:highlight w:val="yellow"/>
         </w:rPr>
         <w:t>Submissions</w:t>
       </w:r>
+      <w:bookmarkStart w:id="0" w:name="_GoBack"/>
+      <w:bookmarkEnd w:id="0"/>
       <w:r>
         <w:t xml:space="preserve"> and actions like </w:t>
       </w:r>
@@ -4671,7 +4683,7 @@
 </file>
 
 <file path=word/endnotes.xml><?xml version="1.0" encoding="utf-8"?>
-<w:endnotes xmlns:wpc="http://schemas.microsoft.com/office/word/2010/wordprocessingCanvas" xmlns:cx="http://schemas.microsoft.com/office/drawing/2014/chartex" xmlns:cx1="http://schemas.microsoft.com/office/drawing/2015/9/8/chartex" xmlns:mc="http://schemas.openxmlformats.org/markup-compatibility/2006" xmlns:o="urn:schemas-microsoft-com:office:office" xmlns:r="http://schemas.openxmlformats.org/officeDocument/2006/relationships" xmlns:m="http://schemas.openxmlformats.org/officeDocument/2006/math" xmlns:v="urn:schemas-microsoft-com:vml" xmlns:wp14="http://schemas.microsoft.com/office/word/2010/wordprocessingDrawing" xmlns:wp="http://schemas.openxmlformats.org/drawingml/2006/wordprocessingDrawing" xmlns:w10="urn:schemas-microsoft-com:office:word" xmlns:w="http://schemas.openxmlformats.org/wordprocessingml/2006/main" xmlns:w14="http://schemas.microsoft.com/office/word/2010/wordml" xmlns:w15="http://schemas.microsoft.com/office/word/2012/wordml" xmlns:w16se="http://schemas.microsoft.com/office/word/2015/wordml/symex" xmlns:wpg="http://schemas.microsoft.com/office/word/2010/wordprocessingGroup" xmlns:wpi="http://schemas.microsoft.com/office/word/2010/wordprocessingInk" xmlns:wne="http://schemas.microsoft.com/office/word/2006/wordml" xmlns:wps="http://schemas.microsoft.com/office/word/2010/wordprocessingShape" mc:Ignorable="w14 w15 w16se wp14">
+<w:endnotes xmlns:wpc="http://schemas.microsoft.com/office/word/2010/wordprocessingCanvas" xmlns:mc="http://schemas.openxmlformats.org/markup-compatibility/2006" xmlns:o="urn:schemas-microsoft-com:office:office" xmlns:r="http://schemas.openxmlformats.org/officeDocument/2006/relationships" xmlns:m="http://schemas.openxmlformats.org/officeDocument/2006/math" xmlns:v="urn:schemas-microsoft-com:vml" xmlns:wp14="http://schemas.microsoft.com/office/word/2010/wordprocessingDrawing" xmlns:wp="http://schemas.openxmlformats.org/drawingml/2006/wordprocessingDrawing" xmlns:w10="urn:schemas-microsoft-com:office:word" xmlns:w="http://schemas.openxmlformats.org/wordprocessingml/2006/main" xmlns:w14="http://schemas.microsoft.com/office/word/2010/wordml" xmlns:w15="http://schemas.microsoft.com/office/word/2012/wordml" xmlns:wpg="http://schemas.microsoft.com/office/word/2010/wordprocessingGroup" xmlns:wpi="http://schemas.microsoft.com/office/word/2010/wordprocessingInk" xmlns:wne="http://schemas.microsoft.com/office/word/2006/wordml" xmlns:wps="http://schemas.microsoft.com/office/word/2010/wordprocessingShape" mc:Ignorable="w14 w15 wp14">
   <w:endnote w:type="separator" w:id="-1">
     <w:p>
       <w:pPr>
@@ -4696,7 +4708,7 @@
 </file>
 
 <file path=word/footer1.xml><?xml version="1.0" encoding="utf-8"?>
-<w:ftr xmlns:wpc="http://schemas.microsoft.com/office/word/2010/wordprocessingCanvas" xmlns:cx="http://schemas.microsoft.com/office/drawing/2014/chartex" xmlns:cx1="http://schemas.microsoft.com/office/drawing/2015/9/8/chartex" xmlns:mc="http://schemas.openxmlformats.org/markup-compatibility/2006" xmlns:o="urn:schemas-microsoft-com:office:office" xmlns:r="http://schemas.openxmlformats.org/officeDocument/2006/relationships" xmlns:m="http://schemas.openxmlformats.org/officeDocument/2006/math" xmlns:v="urn:schemas-microsoft-com:vml" xmlns:wp14="http://schemas.microsoft.com/office/word/2010/wordprocessingDrawing" xmlns:wp="http://schemas.openxmlformats.org/drawingml/2006/wordprocessingDrawing" xmlns:w10="urn:schemas-microsoft-com:office:word" xmlns:w="http://schemas.openxmlformats.org/wordprocessingml/2006/main" xmlns:w14="http://schemas.microsoft.com/office/word/2010/wordml" xmlns:w15="http://schemas.microsoft.com/office/word/2012/wordml" xmlns:w16se="http://schemas.microsoft.com/office/word/2015/wordml/symex" xmlns:wpg="http://schemas.microsoft.com/office/word/2010/wordprocessingGroup" xmlns:wpi="http://schemas.microsoft.com/office/word/2010/wordprocessingInk" xmlns:wne="http://schemas.microsoft.com/office/word/2006/wordml" xmlns:wps="http://schemas.microsoft.com/office/word/2010/wordprocessingShape" mc:Ignorable="w14 w15 w16se wp14">
+<w:ftr xmlns:wpc="http://schemas.microsoft.com/office/word/2010/wordprocessingCanvas" xmlns:mc="http://schemas.openxmlformats.org/markup-compatibility/2006" xmlns:o="urn:schemas-microsoft-com:office:office" xmlns:r="http://schemas.openxmlformats.org/officeDocument/2006/relationships" xmlns:m="http://schemas.openxmlformats.org/officeDocument/2006/math" xmlns:v="urn:schemas-microsoft-com:vml" xmlns:wp14="http://schemas.microsoft.com/office/word/2010/wordprocessingDrawing" xmlns:wp="http://schemas.openxmlformats.org/drawingml/2006/wordprocessingDrawing" xmlns:w10="urn:schemas-microsoft-com:office:word" xmlns:w="http://schemas.openxmlformats.org/wordprocessingml/2006/main" xmlns:w14="http://schemas.microsoft.com/office/word/2010/wordml" xmlns:w15="http://schemas.microsoft.com/office/word/2012/wordml" xmlns:wpg="http://schemas.microsoft.com/office/word/2010/wordprocessingGroup" xmlns:wpi="http://schemas.microsoft.com/office/word/2010/wordprocessingInk" xmlns:wne="http://schemas.microsoft.com/office/word/2006/wordml" xmlns:wps="http://schemas.microsoft.com/office/word/2010/wordprocessingShape" mc:Ignorable="w14 w15 wp14">
   <w:p>
     <w:pPr>
       <w:pStyle w:val="Footer"/>
@@ -4706,6 +4718,7 @@
         <w:noProof/>
         <w:sz w:val="20"/>
         <w:szCs w:val="20"/>
+        <w:lang w:val="bg-BG" w:eastAsia="bg-BG"/>
       </w:rPr>
       <w:drawing>
         <wp:anchor distT="0" distB="0" distL="114300" distR="114300" simplePos="0" relativeHeight="251663360" behindDoc="0" locked="0" layoutInCell="1" allowOverlap="1" wp14:anchorId="41A5BA20" wp14:editId="0DE232BF">
@@ -4773,6 +4786,7 @@
         <w:noProof/>
         <w:sz w:val="20"/>
         <w:szCs w:val="20"/>
+        <w:lang w:val="bg-BG" w:eastAsia="bg-BG"/>
       </w:rPr>
       <w:drawing>
         <wp:inline distT="0" distB="0" distL="0" distR="0" wp14:anchorId="39C18A0D" wp14:editId="50D9E532">
@@ -4826,6 +4840,7 @@
     <w:r>
       <w:rPr>
         <w:noProof/>
+        <w:lang w:val="bg-BG" w:eastAsia="bg-BG"/>
       </w:rPr>
       <mc:AlternateContent>
         <mc:Choice Requires="wps">
@@ -4882,7 +4897,7 @@
             </wp:anchor>
           </w:drawing>
         </mc:Choice>
-        <mc:Fallback xmlns:cx2="http://schemas.microsoft.com/office/drawing/2015/10/21/chartex" xmlns:cx3="http://schemas.microsoft.com/office/drawing/2016/5/9/chartex" xmlns:cx4="http://schemas.microsoft.com/office/drawing/2016/5/10/chartex" xmlns:cx5="http://schemas.microsoft.com/office/drawing/2016/5/11/chartex" xmlns:cx6="http://schemas.microsoft.com/office/drawing/2016/5/12/chartex" xmlns:cx7="http://schemas.microsoft.com/office/drawing/2016/5/13/chartex" xmlns:cx8="http://schemas.microsoft.com/office/drawing/2016/5/14/chartex" xmlns:aink="http://schemas.microsoft.com/office/drawing/2016/ink" xmlns:am3d="http://schemas.microsoft.com/office/drawing/2017/model3d" xmlns:w16cid="http://schemas.microsoft.com/office/word/2016/wordml/cid">
+        <mc:Fallback xmlns:w16cid="http://schemas.microsoft.com/office/word/2016/wordml/cid" xmlns:am3d="http://schemas.microsoft.com/office/drawing/2017/model3d" xmlns:aink="http://schemas.microsoft.com/office/drawing/2016/ink" xmlns:cx8="http://schemas.microsoft.com/office/drawing/2016/5/14/chartex" xmlns:cx7="http://schemas.microsoft.com/office/drawing/2016/5/13/chartex" xmlns:cx6="http://schemas.microsoft.com/office/drawing/2016/5/12/chartex" xmlns:cx5="http://schemas.microsoft.com/office/drawing/2016/5/11/chartex" xmlns:cx4="http://schemas.microsoft.com/office/drawing/2016/5/10/chartex" xmlns:cx3="http://schemas.microsoft.com/office/drawing/2016/5/9/chartex" xmlns:cx2="http://schemas.microsoft.com/office/drawing/2015/10/21/chartex" xmlns:w16se="http://schemas.microsoft.com/office/word/2015/wordml/symex" xmlns:cx1="http://schemas.microsoft.com/office/drawing/2015/9/8/chartex" xmlns:cx="http://schemas.microsoft.com/office/drawing/2014/chartex">
           <w:pict>
             <v:line w14:anchorId="759EA34E" id="Straight Connector 1" o:spid="_x0000_s1026" style="position:absolute;flip:y;z-index:251661312;visibility:visible;mso-wrap-style:square;mso-wrap-distance-left:9pt;mso-wrap-distance-top:0;mso-wrap-distance-right:9pt;mso-wrap-distance-bottom:0;mso-position-horizontal:absolute;mso-position-horizontal-relative:text;mso-position-vertical:absolute;mso-position-vertical-relative:text" from="-.1pt,5.2pt" to="520.7pt,5.2pt" o:gfxdata="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" strokecolor="#f37123" strokeweight="1pt">
               <v:stroke endcap="round"/>
@@ -4894,6 +4909,7 @@
     <w:r>
       <w:rPr>
         <w:noProof/>
+        <w:lang w:val="bg-BG" w:eastAsia="bg-BG"/>
       </w:rPr>
       <mc:AlternateContent>
         <mc:Choice Requires="wps">
@@ -4988,7 +5004,7 @@
                               <w:sz w:val="18"/>
                               <w:szCs w:val="18"/>
                             </w:rPr>
-                            <w:t>1</w:t>
+                            <w:t>6</w:t>
                           </w:r>
                           <w:r>
                             <w:rPr>
@@ -5107,7 +5123,7 @@
                         <w:sz w:val="18"/>
                         <w:szCs w:val="18"/>
                       </w:rPr>
-                      <w:t>1</w:t>
+                      <w:t>6</w:t>
                     </w:r>
                     <w:r>
                       <w:rPr>
@@ -5170,6 +5186,7 @@
     <w:r>
       <w:rPr>
         <w:noProof/>
+        <w:lang w:val="bg-BG" w:eastAsia="bg-BG"/>
       </w:rPr>
       <mc:AlternateContent>
         <mc:Choice Requires="wps">
@@ -5247,7 +5264,7 @@
             </wp:anchor>
           </w:drawing>
         </mc:Choice>
-        <mc:Fallback>
+        <mc:Fallback xmlns:w16se="http://schemas.microsoft.com/office/word/2015/wordml/symex" xmlns:cx1="http://schemas.microsoft.com/office/drawing/2015/9/8/chartex" xmlns:cx="http://schemas.microsoft.com/office/drawing/2014/chartex">
           <w:pict>
             <v:shape w14:anchorId="1E40E52A" id="Text Box 2" o:spid="_x0000_s1027" type="#_x0000_t202" style="position:absolute;margin-left:125.15pt;margin-top:26.95pt;width:44.85pt;height:15.75pt;z-index:251660288;visibility:visible;mso-wrap-style:square;mso-wrap-distance-left:9pt;mso-wrap-distance-top:0;mso-wrap-distance-right:9pt;mso-wrap-distance-bottom:0;mso-position-horizontal:absolute;mso-position-horizontal-relative:text;mso-position-vertical:absolute;mso-position-vertical-relative:text;v-text-anchor:middle" o:gfxdata="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" filled="f" stroked="f" strokeweight=".5pt">
               <v:textbox inset=".5mm,0,0,0">
@@ -5274,6 +5291,7 @@
     <w:r>
       <w:rPr>
         <w:noProof/>
+        <w:lang w:val="bg-BG" w:eastAsia="bg-BG"/>
       </w:rPr>
       <mc:AlternateContent>
         <mc:Choice Requires="wps">
@@ -5381,6 +5399,7 @@
                               <w:noProof/>
                               <w:sz w:val="20"/>
                               <w:szCs w:val="20"/>
+                              <w:lang w:val="bg-BG" w:eastAsia="bg-BG"/>
                             </w:rPr>
                             <w:drawing>
                               <wp:inline distT="0" distB="0" distL="0" distR="0" wp14:anchorId="05DDE038" wp14:editId="2BEF6DDB">
@@ -5438,13 +5457,14 @@
                               <w:noProof/>
                               <w:sz w:val="20"/>
                               <w:szCs w:val="20"/>
+                              <w:lang w:val="bg-BG" w:eastAsia="bg-BG"/>
                             </w:rPr>
                             <w:drawing>
                               <wp:inline distT="0" distB="0" distL="0" distR="0" wp14:anchorId="1B56362A" wp14:editId="5568A74C">
                                 <wp:extent cx="168271" cy="200025"/>
                                 <wp:effectExtent l="0" t="0" r="3810" b="0"/>
                                 <wp:docPr id="9" name="Picture 9">
-                                  <a:hlinkClick xmlns:a="http://schemas.openxmlformats.org/drawingml/2006/main" r:id="rId4"/>
+                                  <a:hlinkClick xmlns:a="http://schemas.openxmlformats.org/drawingml/2006/main" r:id="rId1"/>
                                 </wp:docPr>
                                 <wp:cNvGraphicFramePr/>
                                 <a:graphic xmlns:a="http://schemas.openxmlformats.org/drawingml/2006/main">
@@ -5452,7 +5472,7 @@
                                     <pic:pic xmlns:pic="http://schemas.openxmlformats.org/drawingml/2006/picture">
                                       <pic:nvPicPr>
                                         <pic:cNvPr id="14" name="Picture 14">
-                                          <a:hlinkClick r:id="rId4"/>
+                                          <a:hlinkClick r:id="rId1"/>
                                         </pic:cNvPr>
                                         <pic:cNvPicPr/>
                                       </pic:nvPicPr>
@@ -5496,6 +5516,7 @@
                               <w:noProof/>
                               <w:sz w:val="20"/>
                               <w:szCs w:val="20"/>
+                              <w:lang w:val="bg-BG" w:eastAsia="bg-BG"/>
                             </w:rPr>
                             <w:drawing>
                               <wp:inline distT="0" distB="0" distL="0" distR="0" wp14:anchorId="2AE6F7BC" wp14:editId="79BABB10">
@@ -5547,6 +5568,7 @@
                               <w:noProof/>
                               <w:sz w:val="20"/>
                               <w:szCs w:val="20"/>
+                              <w:lang w:val="bg-BG" w:eastAsia="bg-BG"/>
                             </w:rPr>
                             <w:drawing>
                               <wp:inline distT="0" distB="0" distL="0" distR="0" wp14:anchorId="0BA757DE" wp14:editId="2DE28749">
@@ -5598,6 +5620,7 @@
                               <w:noProof/>
                               <w:sz w:val="20"/>
                               <w:szCs w:val="20"/>
+                              <w:lang w:val="bg-BG" w:eastAsia="bg-BG"/>
                             </w:rPr>
                             <w:drawing>
                               <wp:inline distT="0" distB="0" distL="0" distR="0" wp14:anchorId="666CD8BA" wp14:editId="78C35645">
@@ -5649,6 +5672,7 @@
                               <w:noProof/>
                               <w:sz w:val="20"/>
                               <w:szCs w:val="20"/>
+                              <w:lang w:val="bg-BG" w:eastAsia="bg-BG"/>
                             </w:rPr>
                             <w:drawing>
                               <wp:inline distT="0" distB="0" distL="0" distR="0" wp14:anchorId="78D19B2F" wp14:editId="1C3B5FAD">
@@ -5706,6 +5730,7 @@
                               <w:noProof/>
                               <w:sz w:val="20"/>
                               <w:szCs w:val="20"/>
+                              <w:lang w:val="bg-BG" w:eastAsia="bg-BG"/>
                             </w:rPr>
                             <w:drawing>
                               <wp:inline distT="0" distB="0" distL="0" distR="0" wp14:anchorId="2CD21E3B" wp14:editId="13DE819F">
@@ -5763,6 +5788,7 @@
                               <w:noProof/>
                               <w:sz w:val="20"/>
                               <w:szCs w:val="20"/>
+                              <w:lang w:val="bg-BG" w:eastAsia="bg-BG"/>
                             </w:rPr>
                             <w:drawing>
                               <wp:inline distT="0" distB="0" distL="0" distR="0" wp14:anchorId="5A1F6F7A" wp14:editId="03047670">
@@ -5814,6 +5840,7 @@
                               <w:noProof/>
                               <w:sz w:val="20"/>
                               <w:szCs w:val="20"/>
+                              <w:lang w:val="bg-BG" w:eastAsia="bg-BG"/>
                             </w:rPr>
                             <w:drawing>
                               <wp:inline distT="0" distB="0" distL="0" distR="0" wp14:anchorId="5D40555E" wp14:editId="0817D736">
@@ -5871,6 +5898,7 @@
                               <w:noProof/>
                               <w:sz w:val="20"/>
                               <w:szCs w:val="20"/>
+                              <w:lang w:val="bg-BG" w:eastAsia="bg-BG"/>
                             </w:rPr>
                             <w:drawing>
                               <wp:inline distT="0" distB="0" distL="0" distR="0" wp14:anchorId="15A7F7DB" wp14:editId="67DC39BD">
@@ -5922,7 +5950,7 @@
             </wp:anchor>
           </w:drawing>
         </mc:Choice>
-        <mc:Fallback>
+        <mc:Fallback xmlns:w16se="http://schemas.microsoft.com/office/word/2015/wordml/symex" xmlns:cx1="http://schemas.microsoft.com/office/drawing/2015/9/8/chartex" xmlns:cx="http://schemas.microsoft.com/office/drawing/2014/chartex">
           <w:pict>
             <v:shape w14:anchorId="4A54939D" id="Text Box 17" o:spid="_x0000_s1028" type="#_x0000_t202" style="position:absolute;margin-left:124.4pt;margin-top:6.7pt;width:396.3pt;height:40.45pt;z-index:251659264;visibility:visible;mso-wrap-style:square;mso-wrap-distance-left:9pt;mso-wrap-distance-top:0;mso-wrap-distance-right:9pt;mso-wrap-distance-bottom:0;mso-position-horizontal:absolute;mso-position-horizontal-relative:text;mso-position-vertical:absolute;mso-position-vertical-relative:text;v-text-anchor:top" o:gfxdata="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" filled="f" stroked="f">
               <v:textbox inset=".5mm,1.2mm,.5mm,.5mm">
@@ -5997,7 +6025,7 @@
                           <wp:extent cx="161777" cy="200025"/>
                           <wp:effectExtent l="0" t="0" r="0" b="0"/>
                           <wp:docPr id="6" name="Picture 6">
-                            <a:hlinkClick xmlns:a="http://schemas.openxmlformats.org/drawingml/2006/main" r:id="rId6"/>
+                            <a:hlinkClick xmlns:a="http://schemas.openxmlformats.org/drawingml/2006/main" r:id="rId27"/>
                           </wp:docPr>
                           <wp:cNvGraphicFramePr/>
                           <a:graphic xmlns:a="http://schemas.openxmlformats.org/drawingml/2006/main">
@@ -6005,12 +6033,12 @@
                               <pic:pic xmlns:pic="http://schemas.openxmlformats.org/drawingml/2006/picture">
                                 <pic:nvPicPr>
                                   <pic:cNvPr id="16" name="Picture 16">
-                                    <a:hlinkClick r:id="rId6"/>
+                                    <a:hlinkClick r:id="rId27"/>
                                   </pic:cNvPr>
                                   <pic:cNvPicPr/>
                                 </pic:nvPicPr>
                                 <pic:blipFill>
-                                  <a:blip r:embed="rId7">
+                                  <a:blip r:embed="rId28">
                                     <a:extLst>
                                       <a:ext uri="{28A0092B-C50C-407E-A947-70E740481C1C}">
                                         <a14:useLocalDpi xmlns:a14="http://schemas.microsoft.com/office/drawing/2010/main" val="0"/>
@@ -6067,7 +6095,7 @@
                                   <pic:cNvPicPr/>
                                 </pic:nvPicPr>
                                 <pic:blipFill>
-                                  <a:blip r:embed="rId8">
+                                  <a:blip r:embed="rId29">
                                     <a:extLst>
                                       <a:ext uri="{28A0092B-C50C-407E-A947-70E740481C1C}">
                                         <a14:useLocalDpi xmlns:a14="http://schemas.microsoft.com/office/drawing/2010/main" val="0"/>
@@ -6112,7 +6140,7 @@
                           <wp:extent cx="200025" cy="200025"/>
                           <wp:effectExtent l="0" t="0" r="9525" b="9525"/>
                           <wp:docPr id="10" name="Picture 10" title="Software University @ Facebook">
-                            <a:hlinkClick xmlns:a="http://schemas.openxmlformats.org/drawingml/2006/main" r:id="rId9"/>
+                            <a:hlinkClick xmlns:a="http://schemas.openxmlformats.org/drawingml/2006/main" r:id="rId30"/>
                           </wp:docPr>
                           <wp:cNvGraphicFramePr/>
                           <a:graphic xmlns:a="http://schemas.openxmlformats.org/drawingml/2006/main">
@@ -6120,12 +6148,12 @@
                               <pic:pic xmlns:pic="http://schemas.openxmlformats.org/drawingml/2006/picture">
                                 <pic:nvPicPr>
                                   <pic:cNvPr id="95" name="Picture 11" title="Software University @ Facebook">
-                                    <a:hlinkClick r:id="rId9"/>
+                                    <a:hlinkClick r:id="rId30"/>
                                   </pic:cNvPr>
                                   <pic:cNvPicPr/>
                                 </pic:nvPicPr>
                                 <pic:blipFill>
-                                  <a:blip r:embed="rId10"/>
+                                  <a:blip r:embed="rId31"/>
                                   <a:stretch>
                                     <a:fillRect/>
                                   </a:stretch>
@@ -6163,7 +6191,7 @@
                           <wp:extent cx="200025" cy="200025"/>
                           <wp:effectExtent l="0" t="0" r="9525" b="9525"/>
                           <wp:docPr id="13" name="Picture 13" title="Software University @ Twitter">
-                            <a:hlinkClick xmlns:a="http://schemas.openxmlformats.org/drawingml/2006/main" r:id="rId11"/>
+                            <a:hlinkClick xmlns:a="http://schemas.openxmlformats.org/drawingml/2006/main" r:id="rId32"/>
                           </wp:docPr>
                           <wp:cNvGraphicFramePr/>
                           <a:graphic xmlns:a="http://schemas.openxmlformats.org/drawingml/2006/main">
@@ -6171,12 +6199,12 @@
                               <pic:pic xmlns:pic="http://schemas.openxmlformats.org/drawingml/2006/picture">
                                 <pic:nvPicPr>
                                   <pic:cNvPr id="96" name="Picture 16" title="Software University @ Twitter">
-                                    <a:hlinkClick r:id="rId11"/>
+                                    <a:hlinkClick r:id="rId32"/>
                                   </pic:cNvPr>
                                   <pic:cNvPicPr/>
                                 </pic:nvPicPr>
                                 <pic:blipFill>
-                                  <a:blip r:embed="rId12"/>
+                                  <a:blip r:embed="rId33"/>
                                   <a:stretch>
                                     <a:fillRect/>
                                   </a:stretch>
@@ -6214,7 +6242,7 @@
                           <wp:extent cx="200025" cy="200025"/>
                           <wp:effectExtent l="0" t="0" r="9525" b="9525"/>
                           <wp:docPr id="15" name="Picture 15" title="Software University @ YouTube">
-                            <a:hlinkClick xmlns:a="http://schemas.openxmlformats.org/drawingml/2006/main" r:id="rId13"/>
+                            <a:hlinkClick xmlns:a="http://schemas.openxmlformats.org/drawingml/2006/main" r:id="rId34"/>
                           </wp:docPr>
                           <wp:cNvGraphicFramePr/>
                           <a:graphic xmlns:a="http://schemas.openxmlformats.org/drawingml/2006/main">
@@ -6222,12 +6250,12 @@
                               <pic:pic xmlns:pic="http://schemas.openxmlformats.org/drawingml/2006/picture">
                                 <pic:nvPicPr>
                                   <pic:cNvPr id="97" name="Picture 23" title="Software University @ YouTube">
-                                    <a:hlinkClick r:id="rId13"/>
+                                    <a:hlinkClick r:id="rId34"/>
                                   </pic:cNvPr>
                                   <pic:cNvPicPr/>
                                 </pic:nvPicPr>
                                 <pic:blipFill>
-                                  <a:blip r:embed="rId14"/>
+                                  <a:blip r:embed="rId35"/>
                                   <a:stretch>
                                     <a:fillRect/>
                                   </a:stretch>
@@ -6265,7 +6293,7 @@
                           <wp:extent cx="201600" cy="201600"/>
                           <wp:effectExtent l="0" t="0" r="8255" b="8255"/>
                           <wp:docPr id="28" name="Picture 28">
-                            <a:hlinkClick xmlns:a="http://schemas.openxmlformats.org/drawingml/2006/main" r:id="rId15"/>
+                            <a:hlinkClick xmlns:a="http://schemas.openxmlformats.org/drawingml/2006/main" r:id="rId36"/>
                           </wp:docPr>
                           <wp:cNvGraphicFramePr/>
                           <a:graphic xmlns:a="http://schemas.openxmlformats.org/drawingml/2006/main">
@@ -6273,12 +6301,12 @@
                               <pic:pic xmlns:pic="http://schemas.openxmlformats.org/drawingml/2006/picture">
                                 <pic:nvPicPr>
                                   <pic:cNvPr id="98" name="Picture 25" title="Software University @ Google+">
-                                    <a:hlinkClick r:id="rId15"/>
+                                    <a:hlinkClick r:id="rId36"/>
                                   </pic:cNvPr>
                                   <pic:cNvPicPr/>
                                 </pic:nvPicPr>
                                 <pic:blipFill>
-                                  <a:blip r:embed="rId16">
+                                  <a:blip r:embed="rId37">
                                     <a:extLst>
                                       <a:ext uri="{28A0092B-C50C-407E-A947-70E740481C1C}">
                                         <a14:useLocalDpi xmlns:a14="http://schemas.microsoft.com/office/drawing/2010/main" val="0"/>
@@ -6322,7 +6350,7 @@
                           <wp:extent cx="200025" cy="200025"/>
                           <wp:effectExtent l="0" t="0" r="9525" b="9525"/>
                           <wp:docPr id="29" name="Picture 29">
-                            <a:hlinkClick xmlns:a="http://schemas.openxmlformats.org/drawingml/2006/main" r:id="rId17"/>
+                            <a:hlinkClick xmlns:a="http://schemas.openxmlformats.org/drawingml/2006/main" r:id="rId38"/>
                           </wp:docPr>
                           <wp:cNvGraphicFramePr/>
                           <a:graphic xmlns:a="http://schemas.openxmlformats.org/drawingml/2006/main">
@@ -6330,12 +6358,12 @@
                               <pic:pic xmlns:pic="http://schemas.openxmlformats.org/drawingml/2006/picture">
                                 <pic:nvPicPr>
                                   <pic:cNvPr id="29" name="Picture 29" title="Software University @ LinkedIn">
-                                    <a:hlinkClick r:id="rId17"/>
+                                    <a:hlinkClick r:id="rId38"/>
                                   </pic:cNvPr>
                                   <pic:cNvPicPr/>
                                 </pic:nvPicPr>
                                 <pic:blipFill>
-                                  <a:blip r:embed="rId18">
+                                  <a:blip r:embed="rId39">
                                     <a:extLst>
                                       <a:ext uri="{28A0092B-C50C-407E-A947-70E740481C1C}">
                                         <a14:useLocalDpi xmlns:a14="http://schemas.microsoft.com/office/drawing/2010/main" val="0"/>
@@ -6379,7 +6407,7 @@
                           <wp:extent cx="200025" cy="200025"/>
                           <wp:effectExtent l="0" t="0" r="9525" b="9525"/>
                           <wp:docPr id="30" name="Picture 30" title="Software University @ SlideShare">
-                            <a:hlinkClick xmlns:a="http://schemas.openxmlformats.org/drawingml/2006/main" r:id="rId19"/>
+                            <a:hlinkClick xmlns:a="http://schemas.openxmlformats.org/drawingml/2006/main" r:id="rId40"/>
                           </wp:docPr>
                           <wp:cNvGraphicFramePr/>
                           <a:graphic xmlns:a="http://schemas.openxmlformats.org/drawingml/2006/main">
@@ -6387,12 +6415,12 @@
                               <pic:pic xmlns:pic="http://schemas.openxmlformats.org/drawingml/2006/picture">
                                 <pic:nvPicPr>
                                   <pic:cNvPr id="101" name="Picture 99" title="Software University @ SlideShare">
-                                    <a:hlinkClick r:id="rId19"/>
+                                    <a:hlinkClick r:id="rId40"/>
                                   </pic:cNvPr>
                                   <pic:cNvPicPr/>
                                 </pic:nvPicPr>
                                 <pic:blipFill>
-                                  <a:blip r:embed="rId20"/>
+                                  <a:blip r:embed="rId41"/>
                                   <a:stretch>
                                     <a:fillRect/>
                                   </a:stretch>
@@ -6430,7 +6458,7 @@
                           <wp:extent cx="201600" cy="201600"/>
                           <wp:effectExtent l="0" t="0" r="8255" b="8255"/>
                           <wp:docPr id="31" name="Picture 31">
-                            <a:hlinkClick xmlns:a="http://schemas.openxmlformats.org/drawingml/2006/main" r:id="rId21"/>
+                            <a:hlinkClick xmlns:a="http://schemas.openxmlformats.org/drawingml/2006/main" r:id="rId42"/>
                           </wp:docPr>
                           <wp:cNvGraphicFramePr/>
                           <a:graphic xmlns:a="http://schemas.openxmlformats.org/drawingml/2006/main">
@@ -6438,12 +6466,12 @@
                               <pic:pic xmlns:pic="http://schemas.openxmlformats.org/drawingml/2006/picture">
                                 <pic:nvPicPr>
                                   <pic:cNvPr id="102" name="Picture 35" title="Software University @ GitHub">
-                                    <a:hlinkClick r:id="rId21"/>
+                                    <a:hlinkClick r:id="rId42"/>
                                   </pic:cNvPr>
                                   <pic:cNvPicPr/>
                                 </pic:nvPicPr>
                                 <pic:blipFill>
-                                  <a:blip r:embed="rId22">
+                                  <a:blip r:embed="rId43">
                                     <a:extLst>
                                       <a:ext uri="{28A0092B-C50C-407E-A947-70E740481C1C}">
                                         <a14:useLocalDpi xmlns:a14="http://schemas.microsoft.com/office/drawing/2010/main" val="0"/>
@@ -6487,7 +6515,7 @@
                           <wp:extent cx="200025" cy="200025"/>
                           <wp:effectExtent l="0" t="0" r="9525" b="9525"/>
                           <wp:docPr id="32" name="Picture 32" title="Software University: Email Us">
-                            <a:hlinkClick xmlns:a="http://schemas.openxmlformats.org/drawingml/2006/main" r:id="rId23"/>
+                            <a:hlinkClick xmlns:a="http://schemas.openxmlformats.org/drawingml/2006/main" r:id="rId44"/>
                           </wp:docPr>
                           <wp:cNvGraphicFramePr/>
                           <a:graphic xmlns:a="http://schemas.openxmlformats.org/drawingml/2006/main">
@@ -6495,12 +6523,12 @@
                               <pic:pic xmlns:pic="http://schemas.openxmlformats.org/drawingml/2006/picture">
                                 <pic:nvPicPr>
                                   <pic:cNvPr id="32" name="Picture 32" title="Software University: Email Us">
-                                    <a:hlinkClick r:id="rId23"/>
+                                    <a:hlinkClick r:id="rId44"/>
                                   </pic:cNvPr>
                                   <pic:cNvPicPr/>
                                 </pic:nvPicPr>
                                 <pic:blipFill>
-                                  <a:blip r:embed="rId24"/>
+                                  <a:blip r:embed="rId45"/>
                                   <a:stretch>
                                     <a:fillRect/>
                                   </a:stretch>
@@ -6533,7 +6561,7 @@
 </file>
 
 <file path=word/footnotes.xml><?xml version="1.0" encoding="utf-8"?>
-<w:footnotes xmlns:wpc="http://schemas.microsoft.com/office/word/2010/wordprocessingCanvas" xmlns:cx="http://schemas.microsoft.com/office/drawing/2014/chartex" xmlns:cx1="http://schemas.microsoft.com/office/drawing/2015/9/8/chartex" xmlns:mc="http://schemas.openxmlformats.org/markup-compatibility/2006" xmlns:o="urn:schemas-microsoft-com:office:office" xmlns:r="http://schemas.openxmlformats.org/officeDocument/2006/relationships" xmlns:m="http://schemas.openxmlformats.org/officeDocument/2006/math" xmlns:v="urn:schemas-microsoft-com:vml" xmlns:wp14="http://schemas.microsoft.com/office/word/2010/wordprocessingDrawing" xmlns:wp="http://schemas.openxmlformats.org/drawingml/2006/wordprocessingDrawing" xmlns:w10="urn:schemas-microsoft-com:office:word" xmlns:w="http://schemas.openxmlformats.org/wordprocessingml/2006/main" xmlns:w14="http://schemas.microsoft.com/office/word/2010/wordml" xmlns:w15="http://schemas.microsoft.com/office/word/2012/wordml" xmlns:w16se="http://schemas.microsoft.com/office/word/2015/wordml/symex" xmlns:wpg="http://schemas.microsoft.com/office/word/2010/wordprocessingGroup" xmlns:wpi="http://schemas.microsoft.com/office/word/2010/wordprocessingInk" xmlns:wne="http://schemas.microsoft.com/office/word/2006/wordml" xmlns:wps="http://schemas.microsoft.com/office/word/2010/wordprocessingShape" mc:Ignorable="w14 w15 w16se wp14">
+<w:footnotes xmlns:wpc="http://schemas.microsoft.com/office/word/2010/wordprocessingCanvas" xmlns:mc="http://schemas.openxmlformats.org/markup-compatibility/2006" xmlns:o="urn:schemas-microsoft-com:office:office" xmlns:r="http://schemas.openxmlformats.org/officeDocument/2006/relationships" xmlns:m="http://schemas.openxmlformats.org/officeDocument/2006/math" xmlns:v="urn:schemas-microsoft-com:vml" xmlns:wp14="http://schemas.microsoft.com/office/word/2010/wordprocessingDrawing" xmlns:wp="http://schemas.openxmlformats.org/drawingml/2006/wordprocessingDrawing" xmlns:w10="urn:schemas-microsoft-com:office:word" xmlns:w="http://schemas.openxmlformats.org/wordprocessingml/2006/main" xmlns:w14="http://schemas.microsoft.com/office/word/2010/wordml" xmlns:w15="http://schemas.microsoft.com/office/word/2012/wordml" xmlns:wpg="http://schemas.microsoft.com/office/word/2010/wordprocessingGroup" xmlns:wpi="http://schemas.microsoft.com/office/word/2010/wordprocessingInk" xmlns:wne="http://schemas.microsoft.com/office/word/2006/wordml" xmlns:wps="http://schemas.microsoft.com/office/word/2010/wordprocessingShape" mc:Ignorable="w14 w15 wp14">
   <w:footnote w:type="separator" w:id="-1">
     <w:p>
       <w:pPr>
@@ -6558,7 +6586,7 @@
 </file>
 
 <file path=word/header1.xml><?xml version="1.0" encoding="utf-8"?>
-<w:hdr xmlns:wpc="http://schemas.microsoft.com/office/word/2010/wordprocessingCanvas" xmlns:cx="http://schemas.microsoft.com/office/drawing/2014/chartex" xmlns:cx1="http://schemas.microsoft.com/office/drawing/2015/9/8/chartex" xmlns:mc="http://schemas.openxmlformats.org/markup-compatibility/2006" xmlns:o="urn:schemas-microsoft-com:office:office" xmlns:r="http://schemas.openxmlformats.org/officeDocument/2006/relationships" xmlns:m="http://schemas.openxmlformats.org/officeDocument/2006/math" xmlns:v="urn:schemas-microsoft-com:vml" xmlns:wp14="http://schemas.microsoft.com/office/word/2010/wordprocessingDrawing" xmlns:wp="http://schemas.openxmlformats.org/drawingml/2006/wordprocessingDrawing" xmlns:w10="urn:schemas-microsoft-com:office:word" xmlns:w="http://schemas.openxmlformats.org/wordprocessingml/2006/main" xmlns:w14="http://schemas.microsoft.com/office/word/2010/wordml" xmlns:w15="http://schemas.microsoft.com/office/word/2012/wordml" xmlns:w16se="http://schemas.microsoft.com/office/word/2015/wordml/symex" xmlns:wpg="http://schemas.microsoft.com/office/word/2010/wordprocessingGroup" xmlns:wpi="http://schemas.microsoft.com/office/word/2010/wordprocessingInk" xmlns:wne="http://schemas.microsoft.com/office/word/2006/wordml" xmlns:wps="http://schemas.microsoft.com/office/word/2010/wordprocessingShape" mc:Ignorable="w14 w15 w16se wp14">
+<w:hdr xmlns:wpc="http://schemas.microsoft.com/office/word/2010/wordprocessingCanvas" xmlns:mc="http://schemas.openxmlformats.org/markup-compatibility/2006" xmlns:o="urn:schemas-microsoft-com:office:office" xmlns:r="http://schemas.openxmlformats.org/officeDocument/2006/relationships" xmlns:m="http://schemas.openxmlformats.org/officeDocument/2006/math" xmlns:v="urn:schemas-microsoft-com:vml" xmlns:wp14="http://schemas.microsoft.com/office/word/2010/wordprocessingDrawing" xmlns:wp="http://schemas.openxmlformats.org/drawingml/2006/wordprocessingDrawing" xmlns:w10="urn:schemas-microsoft-com:office:word" xmlns:w="http://schemas.openxmlformats.org/wordprocessingml/2006/main" xmlns:w14="http://schemas.microsoft.com/office/word/2010/wordml" xmlns:w15="http://schemas.microsoft.com/office/word/2012/wordml" xmlns:wpg="http://schemas.microsoft.com/office/word/2010/wordprocessingGroup" xmlns:wpi="http://schemas.microsoft.com/office/word/2010/wordprocessingInk" xmlns:wne="http://schemas.microsoft.com/office/word/2006/wordml" xmlns:wps="http://schemas.microsoft.com/office/word/2010/wordprocessingShape" mc:Ignorable="w14 w15 wp14">
   <w:p>
     <w:pPr>
       <w:pStyle w:val="Header"/>
@@ -6569,7 +6597,7 @@
 </file>
 
 <file path=word/numbering.xml><?xml version="1.0" encoding="utf-8"?>
-<w:numbering xmlns:wpc="http://schemas.microsoft.com/office/word/2010/wordprocessingCanvas" xmlns:cx="http://schemas.microsoft.com/office/drawing/2014/chartex" xmlns:cx1="http://schemas.microsoft.com/office/drawing/2015/9/8/chartex" xmlns:mc="http://schemas.openxmlformats.org/markup-compatibility/2006" xmlns:o="urn:schemas-microsoft-com:office:office" xmlns:r="http://schemas.openxmlformats.org/officeDocument/2006/relationships" xmlns:m="http://schemas.openxmlformats.org/officeDocument/2006/math" xmlns:v="urn:schemas-microsoft-com:vml" xmlns:wp14="http://schemas.microsoft.com/office/word/2010/wordprocessingDrawing" xmlns:wp="http://schemas.openxmlformats.org/drawingml/2006/wordprocessingDrawing" xmlns:w10="urn:schemas-microsoft-com:office:word" xmlns:w="http://schemas.openxmlformats.org/wordprocessingml/2006/main" xmlns:w14="http://schemas.microsoft.com/office/word/2010/wordml" xmlns:w15="http://schemas.microsoft.com/office/word/2012/wordml" xmlns:w16se="http://schemas.microsoft.com/office/word/2015/wordml/symex" xmlns:wpg="http://schemas.microsoft.com/office/word/2010/wordprocessingGroup" xmlns:wpi="http://schemas.microsoft.com/office/word/2010/wordprocessingInk" xmlns:wne="http://schemas.microsoft.com/office/word/2006/wordml" xmlns:wps="http://schemas.microsoft.com/office/word/2010/wordprocessingShape" mc:Ignorable="w14 w15 w16se wp14">
+<w:numbering xmlns:wpc="http://schemas.microsoft.com/office/word/2010/wordprocessingCanvas" xmlns:mc="http://schemas.openxmlformats.org/markup-compatibility/2006" xmlns:o="urn:schemas-microsoft-com:office:office" xmlns:r="http://schemas.openxmlformats.org/officeDocument/2006/relationships" xmlns:m="http://schemas.openxmlformats.org/officeDocument/2006/math" xmlns:v="urn:schemas-microsoft-com:vml" xmlns:wp14="http://schemas.microsoft.com/office/word/2010/wordprocessingDrawing" xmlns:wp="http://schemas.openxmlformats.org/drawingml/2006/wordprocessingDrawing" xmlns:w10="urn:schemas-microsoft-com:office:word" xmlns:w="http://schemas.openxmlformats.org/wordprocessingml/2006/main" xmlns:w14="http://schemas.microsoft.com/office/word/2010/wordml" xmlns:w15="http://schemas.microsoft.com/office/word/2012/wordml" xmlns:wpg="http://schemas.microsoft.com/office/word/2010/wordprocessingGroup" xmlns:wpi="http://schemas.microsoft.com/office/word/2010/wordprocessingInk" xmlns:wne="http://schemas.microsoft.com/office/word/2006/wordml" xmlns:wps="http://schemas.microsoft.com/office/word/2010/wordprocessingShape" mc:Ignorable="w14 w15 wp14">
   <w:abstractNum w:abstractNumId="0" w15:restartNumberingAfterBreak="0">
     <w:nsid w:val="045724B9"/>
     <w:multiLevelType w:val="hybridMultilevel"/>
@@ -8879,7 +8907,7 @@
 </file>
 
 <file path=word/styles.xml><?xml version="1.0" encoding="utf-8"?>
-<w:styles xmlns:mc="http://schemas.openxmlformats.org/markup-compatibility/2006" xmlns:r="http://schemas.openxmlformats.org/officeDocument/2006/relationships" xmlns:w="http://schemas.openxmlformats.org/wordprocessingml/2006/main" xmlns:w14="http://schemas.microsoft.com/office/word/2010/wordml" xmlns:w15="http://schemas.microsoft.com/office/word/2012/wordml" xmlns:w16se="http://schemas.microsoft.com/office/word/2015/wordml/symex" mc:Ignorable="w14 w15 w16se">
+<w:styles xmlns:mc="http://schemas.openxmlformats.org/markup-compatibility/2006" xmlns:r="http://schemas.openxmlformats.org/officeDocument/2006/relationships" xmlns:w="http://schemas.openxmlformats.org/wordprocessingml/2006/main" xmlns:w14="http://schemas.microsoft.com/office/word/2010/wordml" xmlns:w15="http://schemas.microsoft.com/office/word/2012/wordml" mc:Ignorable="w14 w15">
   <w:docDefaults>
     <w:rPrDefault>
       <w:rPr>
@@ -10038,7 +10066,7 @@
 </file>
 
 <file path=customXml/itemProps1.xml><?xml version="1.0" encoding="utf-8"?>
-<ds:datastoreItem xmlns:ds="http://schemas.openxmlformats.org/officeDocument/2006/customXml" ds:itemID="{2580C0C7-C480-4C94-BAE1-68A6D2803A8E}">
+<ds:datastoreItem xmlns:ds="http://schemas.openxmlformats.org/officeDocument/2006/customXml" ds:itemID="{11DEE8A2-7B44-418C-AFF0-E5B67D5A79BD}">
   <ds:schemaRefs>
     <ds:schemaRef ds:uri="http://schemas.openxmlformats.org/officeDocument/2006/bibliography"/>
   </ds:schemaRefs>

</xml_diff>